<commit_message>
Registrar en MongoDB User,Password,Email Json/ThunderClientRequest
</commit_message>
<xml_diff>
--- a/Guia de dependencias y adecuaciones.docx
+++ b/Guia de dependencias y adecuaciones.docx
@@ -274,6 +274,39 @@
         <w:rPr>
           <w:lang w:val="en-US"/>
         </w:rPr>
+        <w:t xml:space="preserve"> I mongo</w:t>
+      </w:r>
+      <w:r>
+        <w:rPr>
+          <w:lang w:val="en-US"/>
+        </w:rPr>
+        <w:t>o</w:t>
+      </w:r>
+      <w:r>
+        <w:rPr>
+          <w:lang w:val="en-US"/>
+        </w:rPr>
+        <w:t>se</w:t>
+      </w:r>
+    </w:p>
+    <w:p>
+      <w:pPr>
+        <w:rPr>
+          <w:lang w:val="en-US"/>
+        </w:rPr>
+      </w:pPr>
+      <w:proofErr w:type="spellStart"/>
+      <w:r>
+        <w:rPr>
+          <w:lang w:val="en-US"/>
+        </w:rPr>
+        <w:t>Npm</w:t>
+      </w:r>
+      <w:proofErr w:type="spellEnd"/>
+      <w:r>
+        <w:rPr>
+          <w:lang w:val="en-US"/>
+        </w:rPr>
         <w:t xml:space="preserve"> I </w:t>
       </w:r>
       <w:proofErr w:type="spellStart"/>
@@ -281,35 +314,6 @@
         <w:rPr>
           <w:lang w:val="en-US"/>
         </w:rPr>
-        <w:t>mongose</w:t>
-      </w:r>
-      <w:proofErr w:type="spellEnd"/>
-    </w:p>
-    <w:p>
-      <w:pPr>
-        <w:rPr>
-          <w:lang w:val="en-US"/>
-        </w:rPr>
-      </w:pPr>
-      <w:proofErr w:type="spellStart"/>
-      <w:r>
-        <w:rPr>
-          <w:lang w:val="en-US"/>
-        </w:rPr>
-        <w:t>Npm</w:t>
-      </w:r>
-      <w:proofErr w:type="spellEnd"/>
-      <w:r>
-        <w:rPr>
-          <w:lang w:val="en-US"/>
-        </w:rPr>
-        <w:t xml:space="preserve"> I </w:t>
-      </w:r>
-      <w:proofErr w:type="spellStart"/>
-      <w:r>
-        <w:rPr>
-          <w:lang w:val="en-US"/>
-        </w:rPr>
         <w:t>mongodb</w:t>
       </w:r>
       <w:proofErr w:type="spellEnd"/>
@@ -360,17 +364,9 @@
         <w:rPr>
           <w:lang w:val="en-US"/>
         </w:rPr>
-        <w:t>Type”</w:t>
-      </w:r>
-      <w:proofErr w:type="gramStart"/>
-      <w:r>
-        <w:rPr>
-          <w:lang w:val="en-US"/>
-        </w:rPr>
-        <w:t>:”module</w:t>
-      </w:r>
-      <w:proofErr w:type="spellEnd"/>
-      <w:proofErr w:type="gramEnd"/>
+        <w:t>Type”:”module</w:t>
+      </w:r>
+      <w:proofErr w:type="spellEnd"/>
       <w:r>
         <w:rPr>
           <w:lang w:val="en-US"/>
@@ -389,14 +385,7 @@
         <w:rPr>
           <w:lang w:val="en-US"/>
         </w:rPr>
-        <w:t>“Dev”</w:t>
-      </w:r>
-      <w:proofErr w:type="gramStart"/>
-      <w:r>
-        <w:rPr>
-          <w:lang w:val="en-US"/>
-        </w:rPr>
-        <w:t>:”</w:t>
+        <w:t>“Dev”:”</w:t>
       </w:r>
       <w:proofErr w:type="spellStart"/>
       <w:r>
@@ -406,7 +395,6 @@
         <w:t>nodemon</w:t>
       </w:r>
       <w:proofErr w:type="spellEnd"/>
-      <w:proofErr w:type="gramEnd"/>
       <w:r>
         <w:rPr>
           <w:lang w:val="en-US"/>
@@ -434,7 +422,6 @@
           <w:lang w:val="en-US"/>
         </w:rPr>
       </w:pPr>
-      <w:proofErr w:type="gramStart"/>
       <w:r>
         <w:rPr>
           <w:lang w:val="en-US"/>
@@ -449,7 +436,6 @@
         <w:t>gitignore</w:t>
       </w:r>
       <w:proofErr w:type="spellEnd"/>
-      <w:proofErr w:type="gramEnd"/>
     </w:p>
     <w:p>
       <w:pPr>
@@ -465,21 +451,26 @@
         <w:t>/</w:t>
       </w:r>
       <w:proofErr w:type="spellStart"/>
-      <w:proofErr w:type="gramStart"/>
-      <w:r>
-        <w:rPr>
-          <w:lang w:val="en-US"/>
-        </w:rPr>
-        <w:t>node</w:t>
-      </w:r>
-      <w:proofErr w:type="gramEnd"/>
-      <w:r>
-        <w:rPr>
-          <w:lang w:val="en-US"/>
-        </w:rPr>
-        <w:t>_modules</w:t>
-      </w:r>
-      <w:proofErr w:type="spellEnd"/>
+      <w:r>
+        <w:rPr>
+          <w:lang w:val="en-US"/>
+        </w:rPr>
+        <w:t>node_modules</w:t>
+      </w:r>
+      <w:proofErr w:type="spellEnd"/>
+    </w:p>
+    <w:p>
+      <w:pPr>
+        <w:rPr>
+          <w:lang w:val="en-US"/>
+        </w:rPr>
+      </w:pPr>
+      <w:r>
+        <w:rPr>
+          <w:lang w:val="en-US"/>
+        </w:rPr>
+        <w:t>Thunder Client (Extension)</w:t>
+      </w:r>
     </w:p>
     <w:sectPr>
       <w:pgSz w:w="12240" w:h="15840"/>

</xml_diff>